<commit_message>
sales main menu finished
</commit_message>
<xml_diff>
--- a/ProductionManagementClient/Reports/Приказ об увольнении.docx
+++ b/ProductionManagementClient/Reports/Приказ об увольнении.docx
@@ -123,7 +123,7 @@
                 <w:color w:val="000000"/>
                 <w:sz w:val="24"/>
               </w:rPr>
-              <w:t>121</w:t>
+              <w:t>134</w:t>
             </w:r>
           </w:p>
         </w:tc>
@@ -146,7 +146,7 @@
                 <w:color w:val="000000"/>
                 <w:sz w:val="24"/>
               </w:rPr>
-              <w:t>03.11.2023</w:t>
+              <w:t>23.11.2022</w:t>
             </w:r>
           </w:p>
         </w:tc>
@@ -379,7 +379,7 @@
           <w:sz w:val="24"/>
           <w:u w:val="none"/>
         </w:rPr>
-        <w:t>Уволить c 04.11.2023.</w:t>
+        <w:t>Уволить c 24.11.2022.</w:t>
       </w:r>
     </w:p>
     <w:p>
@@ -411,7 +411,7 @@
           <w:sz w:val="24"/>
           <w:u w:val="single"/>
         </w:rPr>
-        <w:t>Фамилия_11 Имя_11 Отчество_11</w:t>
+        <w:t>Васильев Виталий Иванович</w:t>
       </w:r>
     </w:p>
     <w:p>
@@ -443,7 +443,7 @@
           <w:sz w:val="24"/>
           <w:u w:val="single"/>
         </w:rPr>
-        <w:t>Уволен по состоянию здоровья</w:t>
+        <w:t>По состоянию здоровья</w:t>
       </w:r>
     </w:p>
     <w:p>

</xml_diff>